<commit_message>
sub heading level 3 added to code
</commit_message>
<xml_diff>
--- a/new_test.docx
+++ b/new_test.docx
@@ -1515,6 +1515,24 @@
     <w:p>
       <w:r>
         <w:t xml:space="preserve">Selecting a suitable Template  </w:t>
+      </w:r>
+    </w:p>
+    <w:p>
+      <w:pPr>
+        <w:pStyle w:val="Heading3"/>
+      </w:pPr>
+      <w:r>
+        <w:t>Selecting a suitable Template  level 3</w:t>
+      </w:r>
+    </w:p>
+    <w:p>
+      <w:r>
+        <w:t>Selecting a suitable Template  1</w:t>
+      </w:r>
+    </w:p>
+    <w:p>
+      <w:r>
+        <w:t>Selecting a suitable Template  2</w:t>
       </w:r>
     </w:p>
     <w:p>

</xml_diff>